<commit_message>
Ajout dernier sequence diagram
</commit_message>
<xml_diff>
--- a/Documentation/DesignDocument.docx
+++ b/Documentation/DesignDocument.docx
@@ -83,6 +83,7 @@
           <w:docPartUnique/>
         </w:docPartObj>
       </w:sdtPr>
+      <w:sdtEndPr/>
       <w:sdtContent>
         <w:p>
           <w:pPr>
@@ -183,9 +184,9 @@
             </w:r>
             <w:r>
               <w:rPr>
-                <w:rStyle w:val="Sautdindex"/>
-              </w:rPr>
-              <w:tab/>
+                <w:noProof/>
+                <w:webHidden/>
+              </w:rPr>
               <w:t>3</w:t>
             </w:r>
             <w:r>
@@ -261,9 +262,9 @@
             </w:r>
             <w:r>
               <w:rPr>
-                <w:rStyle w:val="Sautdindex"/>
-              </w:rPr>
-              <w:tab/>
+                <w:noProof/>
+                <w:webHidden/>
+              </w:rPr>
               <w:t>3</w:t>
             </w:r>
             <w:r>
@@ -339,9 +340,9 @@
             </w:r>
             <w:r>
               <w:rPr>
-                <w:rStyle w:val="Sautdindex"/>
-              </w:rPr>
-              <w:tab/>
+                <w:noProof/>
+                <w:webHidden/>
+              </w:rPr>
               <w:t>4</w:t>
             </w:r>
             <w:r>
@@ -417,10 +418,10 @@
             </w:r>
             <w:r>
               <w:rPr>
-                <w:rStyle w:val="Sautdindex"/>
-              </w:rPr>
-              <w:tab/>
-              <w:t>5</w:t>
+                <w:noProof/>
+                <w:webHidden/>
+              </w:rPr>
+              <w:t>6</w:t>
             </w:r>
             <w:r>
               <w:rPr>
@@ -495,10 +496,10 @@
             </w:r>
             <w:r>
               <w:rPr>
-                <w:rStyle w:val="Sautdindex"/>
-              </w:rPr>
-              <w:tab/>
-              <w:t>5</w:t>
+                <w:noProof/>
+                <w:webHidden/>
+              </w:rPr>
+              <w:t>6</w:t>
             </w:r>
             <w:r>
               <w:rPr>
@@ -573,10 +574,10 @@
             </w:r>
             <w:r>
               <w:rPr>
-                <w:rStyle w:val="Sautdindex"/>
-              </w:rPr>
-              <w:tab/>
-              <w:t>6</w:t>
+                <w:noProof/>
+                <w:webHidden/>
+              </w:rPr>
+              <w:t>7</w:t>
             </w:r>
             <w:r>
               <w:rPr>
@@ -651,10 +652,10 @@
             </w:r>
             <w:r>
               <w:rPr>
-                <w:rStyle w:val="Sautdindex"/>
-              </w:rPr>
-              <w:tab/>
-              <w:t>7</w:t>
+                <w:noProof/>
+                <w:webHidden/>
+              </w:rPr>
+              <w:t>8</w:t>
             </w:r>
             <w:r>
               <w:rPr>
@@ -729,10 +730,10 @@
             </w:r>
             <w:r>
               <w:rPr>
-                <w:rStyle w:val="Sautdindex"/>
-              </w:rPr>
-              <w:tab/>
-              <w:t>8</w:t>
+                <w:noProof/>
+                <w:webHidden/>
+              </w:rPr>
+              <w:t>9</w:t>
             </w:r>
             <w:r>
               <w:rPr>
@@ -807,10 +808,10 @@
             </w:r>
             <w:r>
               <w:rPr>
-                <w:rStyle w:val="Sautdindex"/>
-              </w:rPr>
-              <w:tab/>
-              <w:t>8</w:t>
+                <w:noProof/>
+                <w:webHidden/>
+              </w:rPr>
+              <w:t>9</w:t>
             </w:r>
             <w:r>
               <w:rPr>
@@ -885,10 +886,10 @@
             </w:r>
             <w:r>
               <w:rPr>
-                <w:rStyle w:val="Sautdindex"/>
-              </w:rPr>
-              <w:tab/>
-              <w:t>11</w:t>
+                <w:noProof/>
+                <w:webHidden/>
+              </w:rPr>
+              <w:t>12</w:t>
             </w:r>
             <w:r>
               <w:rPr>
@@ -963,10 +964,10 @@
             </w:r>
             <w:r>
               <w:rPr>
-                <w:rStyle w:val="Sautdindex"/>
-              </w:rPr>
-              <w:tab/>
-              <w:t>13</w:t>
+                <w:noProof/>
+                <w:webHidden/>
+              </w:rPr>
+              <w:t>14</w:t>
             </w:r>
             <w:r>
               <w:rPr>
@@ -1041,10 +1042,10 @@
             </w:r>
             <w:r>
               <w:rPr>
-                <w:rStyle w:val="Sautdindex"/>
-              </w:rPr>
-              <w:tab/>
-              <w:t>16</w:t>
+                <w:noProof/>
+                <w:webHidden/>
+              </w:rPr>
+              <w:t>17</w:t>
             </w:r>
             <w:r>
               <w:rPr>
@@ -1119,10 +1120,10 @@
             </w:r>
             <w:r>
               <w:rPr>
-                <w:rStyle w:val="Sautdindex"/>
-              </w:rPr>
-              <w:tab/>
-              <w:t>16</w:t>
+                <w:noProof/>
+                <w:webHidden/>
+              </w:rPr>
+              <w:t>17</w:t>
             </w:r>
             <w:r>
               <w:rPr>
@@ -1197,10 +1198,10 @@
             </w:r>
             <w:r>
               <w:rPr>
-                <w:rStyle w:val="Sautdindex"/>
-              </w:rPr>
-              <w:tab/>
-              <w:t>18</w:t>
+                <w:noProof/>
+                <w:webHidden/>
+              </w:rPr>
+              <w:t>19</w:t>
             </w:r>
             <w:r>
               <w:rPr>
@@ -1272,18 +1273,14 @@
               <w:rPr>
                 <w:webHidden/>
               </w:rPr>
-            </w:r>
-            <w:r>
-              <w:rPr>
-                <w:webHidden/>
-              </w:rPr>
               <w:fldChar w:fldCharType="separate"/>
             </w:r>
             <w:r>
               <w:rPr>
-                <w:rStyle w:val="Sautdindex"/>
                 <w:b/>
                 <w:bCs/>
+                <w:noProof/>
+                <w:webHidden/>
               </w:rPr>
               <w:t>Erreur ! Signet non défini.</w:t>
             </w:r>
@@ -1360,10 +1357,10 @@
             </w:r>
             <w:r>
               <w:rPr>
-                <w:rStyle w:val="Sautdindex"/>
-              </w:rPr>
-              <w:tab/>
-              <w:t>18</w:t>
+                <w:noProof/>
+                <w:webHidden/>
+              </w:rPr>
+              <w:t>19</w:t>
             </w:r>
             <w:r>
               <w:rPr>
@@ -1438,10 +1435,10 @@
             </w:r>
             <w:r>
               <w:rPr>
-                <w:rStyle w:val="Sautdindex"/>
-              </w:rPr>
-              <w:tab/>
-              <w:t>18</w:t>
+                <w:noProof/>
+                <w:webHidden/>
+              </w:rPr>
+              <w:t>19</w:t>
             </w:r>
             <w:r>
               <w:rPr>
@@ -1516,10 +1513,10 @@
             </w:r>
             <w:r>
               <w:rPr>
-                <w:rStyle w:val="Sautdindex"/>
-              </w:rPr>
-              <w:tab/>
-              <w:t>19</w:t>
+                <w:noProof/>
+                <w:webHidden/>
+              </w:rPr>
+              <w:t>20</w:t>
             </w:r>
             <w:r>
               <w:rPr>
@@ -1594,10 +1591,10 @@
             </w:r>
             <w:r>
               <w:rPr>
-                <w:rStyle w:val="Sautdindex"/>
-              </w:rPr>
-              <w:tab/>
-              <w:t>19</w:t>
+                <w:noProof/>
+                <w:webHidden/>
+              </w:rPr>
+              <w:t>20</w:t>
             </w:r>
             <w:r>
               <w:rPr>
@@ -1672,10 +1669,10 @@
             </w:r>
             <w:r>
               <w:rPr>
-                <w:rStyle w:val="Sautdindex"/>
-              </w:rPr>
-              <w:tab/>
-              <w:t>20</w:t>
+                <w:noProof/>
+                <w:webHidden/>
+              </w:rPr>
+              <w:t>21</w:t>
             </w:r>
             <w:r>
               <w:rPr>
@@ -1750,10 +1747,10 @@
             </w:r>
             <w:r>
               <w:rPr>
-                <w:rStyle w:val="Sautdindex"/>
-              </w:rPr>
-              <w:tab/>
-              <w:t>20</w:t>
+                <w:noProof/>
+                <w:webHidden/>
+              </w:rPr>
+              <w:t>21</w:t>
             </w:r>
             <w:r>
               <w:rPr>
@@ -1828,10 +1825,10 @@
             </w:r>
             <w:r>
               <w:rPr>
-                <w:rStyle w:val="Sautdindex"/>
-              </w:rPr>
-              <w:tab/>
-              <w:t>20</w:t>
+                <w:noProof/>
+                <w:webHidden/>
+              </w:rPr>
+              <w:t>21</w:t>
             </w:r>
             <w:r>
               <w:rPr>
@@ -1906,10 +1903,10 @@
             </w:r>
             <w:r>
               <w:rPr>
-                <w:rStyle w:val="Sautdindex"/>
-              </w:rPr>
-              <w:tab/>
-              <w:t>20</w:t>
+                <w:noProof/>
+                <w:webHidden/>
+              </w:rPr>
+              <w:t>21</w:t>
             </w:r>
             <w:r>
               <w:rPr>
@@ -1984,10 +1981,10 @@
             </w:r>
             <w:r>
               <w:rPr>
-                <w:rStyle w:val="Sautdindex"/>
-              </w:rPr>
-              <w:tab/>
-              <w:t>21</w:t>
+                <w:noProof/>
+                <w:webHidden/>
+              </w:rPr>
+              <w:t>22</w:t>
             </w:r>
             <w:r>
               <w:rPr>
@@ -2062,10 +2059,10 @@
             </w:r>
             <w:r>
               <w:rPr>
-                <w:rStyle w:val="Sautdindex"/>
-              </w:rPr>
-              <w:tab/>
-              <w:t>21</w:t>
+                <w:noProof/>
+                <w:webHidden/>
+              </w:rPr>
+              <w:t>22</w:t>
             </w:r>
             <w:r>
               <w:rPr>
@@ -2140,10 +2137,10 @@
             </w:r>
             <w:r>
               <w:rPr>
-                <w:rStyle w:val="Sautdindex"/>
-              </w:rPr>
-              <w:tab/>
-              <w:t>22</w:t>
+                <w:noProof/>
+                <w:webHidden/>
+              </w:rPr>
+              <w:t>23</w:t>
             </w:r>
             <w:r>
               <w:rPr>
@@ -2215,18 +2212,14 @@
               <w:rPr>
                 <w:webHidden/>
               </w:rPr>
-            </w:r>
-            <w:r>
-              <w:rPr>
-                <w:webHidden/>
-              </w:rPr>
               <w:fldChar w:fldCharType="separate"/>
             </w:r>
             <w:r>
               <w:rPr>
-                <w:rStyle w:val="Sautdindex"/>
                 <w:b/>
                 <w:bCs/>
+                <w:noProof/>
+                <w:webHidden/>
               </w:rPr>
               <w:t>Erreur ! Signet non défini.</w:t>
             </w:r>
@@ -2303,10 +2296,10 @@
             </w:r>
             <w:r>
               <w:rPr>
-                <w:rStyle w:val="Sautdindex"/>
-              </w:rPr>
-              <w:tab/>
-              <w:t>24</w:t>
+                <w:noProof/>
+                <w:webHidden/>
+              </w:rPr>
+              <w:t>25</w:t>
             </w:r>
             <w:r>
               <w:rPr>
@@ -2378,18 +2371,14 @@
               <w:rPr>
                 <w:webHidden/>
               </w:rPr>
-            </w:r>
-            <w:r>
-              <w:rPr>
-                <w:webHidden/>
-              </w:rPr>
               <w:fldChar w:fldCharType="separate"/>
             </w:r>
             <w:r>
               <w:rPr>
-                <w:rStyle w:val="Sautdindex"/>
                 <w:b/>
                 <w:bCs/>
+                <w:noProof/>
+                <w:webHidden/>
               </w:rPr>
               <w:t>Erreur ! Signet non défini.</w:t>
             </w:r>
@@ -2466,10 +2455,10 @@
             </w:r>
             <w:r>
               <w:rPr>
-                <w:rStyle w:val="Sautdindex"/>
-              </w:rPr>
-              <w:tab/>
-              <w:t>24</w:t>
+                <w:noProof/>
+                <w:webHidden/>
+              </w:rPr>
+              <w:t>25</w:t>
             </w:r>
             <w:r>
               <w:rPr>
@@ -2544,10 +2533,10 @@
             </w:r>
             <w:r>
               <w:rPr>
-                <w:rStyle w:val="Sautdindex"/>
-              </w:rPr>
-              <w:tab/>
-              <w:t>25</w:t>
+                <w:noProof/>
+                <w:webHidden/>
+              </w:rPr>
+              <w:t>26</w:t>
             </w:r>
             <w:r>
               <w:rPr>
@@ -2822,6 +2811,7 @@
       </w:r>
       <w:r>
         <w:rPr>
+          <w:noProof/>
           <w:lang w:val="en-US"/>
         </w:rPr>
         <w:t>1</w:t>
@@ -3068,6 +3058,7 @@
       </w:r>
       <w:r>
         <w:rPr>
+          <w:noProof/>
           <w:lang w:val="en-US"/>
         </w:rPr>
         <w:t>2</w:t>
@@ -3206,9 +3197,10 @@
                             </w:r>
                             <w:r>
                               <w:rPr>
+                                <w:noProof/>
                                 <w:lang w:val="en-US"/>
                               </w:rPr>
-                              <w:t>2</w:t>
+                              <w:t>3</w:t>
                             </w:r>
                             <w:r>
                               <w:rPr>
@@ -3231,7 +3223,13 @@
                             </w:r>
                             <w:proofErr w:type="spellEnd"/>
                           </w:p>
-                          <w:p/>
+                          <w:p>
+                            <w:pPr>
+                              <w:rPr>
+                                <w:lang w:val="en-US"/>
+                              </w:rPr>
+                            </w:pPr>
+                          </w:p>
                         </w:txbxContent>
                       </wps:txbx>
                       <wps:bodyPr rot="0" spcFirstLastPara="0" vertOverflow="overflow" horzOverflow="overflow" vert="horz" wrap="square" lIns="91440" tIns="45720" rIns="91440" bIns="45720" numCol="1" spcCol="0" rtlCol="0" fromWordArt="0" anchor="t" anchorCtr="0" forceAA="0" compatLnSpc="1">
@@ -3288,9 +3286,10 @@
                       </w:r>
                       <w:r>
                         <w:rPr>
+                          <w:noProof/>
                           <w:lang w:val="en-US"/>
                         </w:rPr>
-                        <w:t>2</w:t>
+                        <w:t>3</w:t>
                       </w:r>
                       <w:r>
                         <w:rPr>
@@ -3313,7 +3312,13 @@
                       </w:r>
                       <w:proofErr w:type="spellEnd"/>
                     </w:p>
-                    <w:p/>
+                    <w:p>
+                      <w:pPr>
+                        <w:rPr>
+                          <w:lang w:val="en-US"/>
+                        </w:rPr>
+                      </w:pPr>
+                    </w:p>
                   </w:txbxContent>
                 </v:textbox>
               </v:shape>
@@ -3435,8 +3440,6 @@
         </w:sectPr>
       </w:pPr>
       <w:bookmarkStart w:id="3" w:name="_Toc70953399"/>
-      <w:bookmarkStart w:id="4" w:name="_GoBack"/>
-      <w:bookmarkEnd w:id="4"/>
     </w:p>
     <w:p>
       <w:pPr>
@@ -3469,14 +3472,14 @@
           <w:lang w:val="en-US"/>
         </w:rPr>
       </w:pPr>
-      <w:bookmarkStart w:id="5" w:name="_Toc70953400"/>
+      <w:bookmarkStart w:id="4" w:name="_Toc70953400"/>
       <w:r>
         <w:rPr>
           <w:lang w:val="en-US"/>
         </w:rPr>
         <w:t>Scenario 1 – A private user needs to compare sensors</w:t>
       </w:r>
-      <w:bookmarkEnd w:id="5"/>
+      <w:bookmarkEnd w:id="4"/>
     </w:p>
     <w:p>
       <w:pPr>
@@ -3572,9 +3575,10 @@
       </w:r>
       <w:r>
         <w:rPr>
-          <w:lang w:val="en-US"/>
-        </w:rPr>
-        <w:t>3</w:t>
+          <w:noProof/>
+          <w:lang w:val="en-US"/>
+        </w:rPr>
+        <w:t>4</w:t>
       </w:r>
       <w:r>
         <w:rPr>
@@ -3619,7 +3623,7 @@
           <w:lang w:val="en-US"/>
         </w:rPr>
       </w:pPr>
-      <w:bookmarkStart w:id="6" w:name="_Toc70953401"/>
+      <w:bookmarkStart w:id="5" w:name="_Toc70953401"/>
       <w:r>
         <w:rPr>
           <w:lang w:val="en-US"/>
@@ -3627,7 +3631,7 @@
         <w:lastRenderedPageBreak/>
         <w:t>Scenario 2 – Various users need to access the list of air cleaners</w:t>
       </w:r>
-      <w:bookmarkEnd w:id="6"/>
+      <w:bookmarkEnd w:id="5"/>
     </w:p>
     <w:p>
       <w:pPr>
@@ -3741,9 +3745,10 @@
       </w:r>
       <w:r>
         <w:rPr>
-          <w:lang w:val="en-US"/>
-        </w:rPr>
-        <w:t>4</w:t>
+          <w:noProof/>
+          <w:lang w:val="en-US"/>
+        </w:rPr>
+        <w:t>5</w:t>
       </w:r>
       <w:r>
         <w:rPr>
@@ -3788,7 +3793,7 @@
           <w:lang w:val="en-US"/>
         </w:rPr>
       </w:pPr>
-      <w:bookmarkStart w:id="7" w:name="_Toc70953402"/>
+      <w:bookmarkStart w:id="6" w:name="_Toc70953402"/>
       <w:r>
         <w:rPr>
           <w:lang w:val="en-US"/>
@@ -3796,7 +3801,7 @@
         <w:lastRenderedPageBreak/>
         <w:t>Scenario 3 – A government user needs to mark a sensor unreliable</w:t>
       </w:r>
-      <w:bookmarkEnd w:id="7"/>
+      <w:bookmarkEnd w:id="6"/>
       <w:r>
         <w:rPr>
           <w:lang w:val="en-US"/>
@@ -3819,10 +3824,10 @@
           <w:lang w:eastAsia="ja-JP"/>
         </w:rPr>
         <w:drawing>
-          <wp:inline distT="0" distB="0" distL="0" distR="0" wp14:anchorId="780B6F9B" wp14:editId="69C58917">
-            <wp:extent cx="6120130" cy="3189605"/>
-            <wp:effectExtent l="0" t="0" r="0" b="0"/>
-            <wp:docPr id="5" name="Image 8"/>
+          <wp:inline distT="0" distB="0" distL="0" distR="0" wp14:anchorId="5279E318" wp14:editId="3D82A53B">
+            <wp:extent cx="5972810" cy="3254375"/>
+            <wp:effectExtent l="0" t="0" r="8890" b="3175"/>
+            <wp:docPr id="2" name="Image 2"/>
             <wp:cNvGraphicFramePr>
               <a:graphicFrameLocks xmlns:a="http://schemas.openxmlformats.org/drawingml/2006/main" noChangeAspect="1"/>
             </wp:cNvGraphicFramePr>
@@ -3830,10 +3835,8 @@
               <a:graphicData uri="http://schemas.openxmlformats.org/drawingml/2006/picture">
                 <pic:pic xmlns:pic="http://schemas.openxmlformats.org/drawingml/2006/picture">
                   <pic:nvPicPr>
-                    <pic:cNvPr id="5" name="Image 8"/>
-                    <pic:cNvPicPr>
-                      <a:picLocks noChangeAspect="1" noChangeArrowheads="1"/>
-                    </pic:cNvPicPr>
+                    <pic:cNvPr id="0" name=""/>
+                    <pic:cNvPicPr/>
                   </pic:nvPicPr>
                   <pic:blipFill>
                     <a:blip r:embed="rId16"/>
@@ -3841,10 +3844,10 @@
                       <a:fillRect/>
                     </a:stretch>
                   </pic:blipFill>
-                  <pic:spPr bwMode="auto">
+                  <pic:spPr>
                     <a:xfrm>
                       <a:off x="0" y="0"/>
-                      <a:ext cx="6120130" cy="3189605"/>
+                      <a:ext cx="5972810" cy="3254375"/>
                     </a:xfrm>
                     <a:prstGeom prst="rect">
                       <a:avLst/>
@@ -3897,9 +3900,10 @@
       </w:r>
       <w:r>
         <w:rPr>
-          <w:lang w:val="en-US"/>
-        </w:rPr>
-        <w:t>5</w:t>
+          <w:noProof/>
+          <w:lang w:val="en-US"/>
+        </w:rPr>
+        <w:t>6</w:t>
       </w:r>
       <w:r>
         <w:rPr>
@@ -3911,8 +3915,42 @@
         <w:rPr>
           <w:lang w:val="en-US"/>
         </w:rPr>
-        <w:t xml:space="preserve"> - A government user needs to mark a sensor unreliable</w:t>
-      </w:r>
+        <w:t xml:space="preserve"> - </w:t>
+      </w:r>
+      <w:proofErr w:type="gramStart"/>
+      <w:r>
+        <w:rPr>
+          <w:lang w:val="en-US"/>
+        </w:rPr>
+        <w:t>A</w:t>
+      </w:r>
+      <w:proofErr w:type="gramEnd"/>
+      <w:r>
+        <w:rPr>
+          <w:lang w:val="en-US"/>
+        </w:rPr>
+        <w:t xml:space="preserve"> </w:t>
+      </w:r>
+      <w:r>
+        <w:rPr>
+          <w:lang w:val="en-US"/>
+        </w:rPr>
+        <w:t>individual</w:t>
+      </w:r>
+      <w:r>
+        <w:rPr>
+          <w:lang w:val="en-US"/>
+        </w:rPr>
+        <w:t xml:space="preserve"> user </w:t>
+      </w:r>
+      <w:r>
+        <w:rPr>
+          <w:lang w:val="en-US"/>
+        </w:rPr>
+        <w:t>wants to see the air quality</w:t>
+      </w:r>
+      <w:bookmarkStart w:id="7" w:name="_GoBack"/>
+      <w:bookmarkEnd w:id="7"/>
     </w:p>
     <w:p>
       <w:pPr>
@@ -4140,13 +4178,7 @@
                   <w:rPr>
                     <w:rFonts w:ascii="Cambria Math" w:hAnsi="Cambria Math"/>
                   </w:rPr>
-                  <m:t>refe</m:t>
-                </m:r>
-                <m:r>
-                  <w:rPr>
-                    <w:rFonts w:ascii="Cambria Math" w:hAnsi="Cambria Math"/>
-                  </w:rPr>
-                  <m:t>rencial</m:t>
+                  <m:t>referencial</m:t>
                 </m:r>
               </m:sub>
             </m:sSub>
@@ -4192,7 +4224,6 @@
         </w:rPr>
         <w:t>. If the referential is at 100m of the ta</w:t>
       </w:r>
-      <w:proofErr w:type="spellStart"/>
       <w:r>
         <w:rPr>
           <w:lang w:val="en-US"/>
@@ -4203,14 +4234,7 @@
         <w:rPr>
           <w:lang w:val="en-US"/>
         </w:rPr>
-        <w:t>get</w:t>
-      </w:r>
-      <w:proofErr w:type="spellEnd"/>
-      <w:r>
-        <w:rPr>
-          <w:lang w:val="en-US"/>
-        </w:rPr>
-        <w:t xml:space="preserve"> location, a sensor located at 50m will have a weight of 2, and a sensor at 300m a weight of 1/3.</w:t>
+        <w:t>get location, a sensor located at 50m will have a weight of 2, and a sensor at 300m a weight of 1/3.</w:t>
       </w:r>
     </w:p>
     <w:p>
@@ -7354,7 +7378,13 @@
                 <w:rPr>
                   <w:rFonts w:ascii="Cambria Math" w:hAnsi="Cambria Math"/>
                 </w:rPr>
-                <m:t>predictedValue</m:t>
+                <m:t>pr</m:t>
+              </m:r>
+              <m:r>
+                <w:rPr>
+                  <w:rFonts w:ascii="Cambria Math" w:hAnsi="Cambria Math"/>
+                </w:rPr>
+                <m:t>edictedValue</m:t>
               </m:r>
             </m:den>
           </m:f>
@@ -33702,7 +33732,7 @@
       <w:rPr>
         <w:noProof/>
       </w:rPr>
-      <w:t>5</w:t>
+      <w:t>8</w:t>
     </w:r>
     <w:r>
       <w:fldChar w:fldCharType="end"/>
@@ -33786,7 +33816,7 @@
       <w:rPr>
         <w:noProof/>
       </w:rPr>
-      <w:t>36</w:t>
+      <w:t>35</w:t>
     </w:r>
     <w:r>
       <w:fldChar w:fldCharType="end"/>
@@ -33849,7 +33879,7 @@
       <w:rPr>
         <w:noProof/>
       </w:rPr>
-      <w:t>36</w:t>
+      <w:t>35</w:t>
     </w:r>
     <w:r>
       <w:fldChar w:fldCharType="end"/>
@@ -37596,7 +37626,7 @@
   <a:extraClrSchemeLst/>
   <a:extLst>
     <a:ext uri="{05A4C25C-085E-4340-85A3-A5531E510DB2}">
-      <thm15:themeFamily xmlns:thm15="http://schemas.microsoft.com/office/thememl/2012/main" xmlns="" name="Office Theme" id="{62F939B6-93AF-4DB8-9C6B-D6C7DFDC589F}" vid="{4A3C46E8-61CC-4603-A589-7422A47A8E4A}"/>
+      <thm15:themeFamily xmlns="" xmlns:thm15="http://schemas.microsoft.com/office/thememl/2012/main" name="Office Theme" id="{62F939B6-93AF-4DB8-9C6B-D6C7DFDC589F}" vid="{4A3C46E8-61CC-4603-A589-7422A47A8E4A}"/>
     </a:ext>
   </a:extLst>
 </a:theme>
@@ -37607,7 +37637,7 @@
 </file>
 
 <file path=customXml/itemProps1.xml><?xml version="1.0" encoding="utf-8"?>
-<ds:datastoreItem xmlns:ds="http://schemas.openxmlformats.org/officeDocument/2006/customXml" ds:itemID="{880CDF3C-AAFF-4C82-B175-FA986812D5F6}">
+<ds:datastoreItem xmlns:ds="http://schemas.openxmlformats.org/officeDocument/2006/customXml" ds:itemID="{6A1D041E-2D83-4876-B8C8-3469920B37A8}">
   <ds:schemaRefs>
     <ds:schemaRef ds:uri="http://schemas.openxmlformats.org/officeDocument/2006/bibliography"/>
   </ds:schemaRefs>

</xml_diff>